<commit_message>
Update documentation/projman/Implementation Plan (Incomplete).docx
</commit_message>
<xml_diff>
--- a/documentation/projman/Implementation Plan (Incomplete).docx
+++ b/documentation/projman/Implementation Plan (Incomplete).docx
@@ -1,6 +1,6 @@
 
 <file path=word/document.xml><?xml version="1.0" encoding="utf-8"?>
-<w:document xmlns:wpc="http://schemas.microsoft.com/office/word/2010/wordprocessingCanvas" xmlns:cx="http://schemas.microsoft.com/office/drawing/2014/chartex" xmlns:cx1="http://schemas.microsoft.com/office/drawing/2015/9/8/chartex" xmlns:cx2="http://schemas.microsoft.com/office/drawing/2015/10/21/chartex" xmlns:cx3="http://schemas.microsoft.com/office/drawing/2016/5/9/chartex" xmlns:cx4="http://schemas.microsoft.com/office/drawing/2016/5/10/chartex" xmlns:cx5="http://schemas.microsoft.com/office/drawing/2016/5/11/chartex" xmlns:cx6="http://schemas.microsoft.com/office/drawing/2016/5/12/chartex" xmlns:cx7="http://schemas.microsoft.com/office/drawing/2016/5/13/chartex" xmlns:cx8="http://schemas.microsoft.com/office/drawing/2016/5/14/chartex" xmlns:mc="http://schemas.openxmlformats.org/markup-compatibility/2006" xmlns:aink="http://schemas.microsoft.com/office/drawing/2016/ink" xmlns:am3d="http://schemas.microsoft.com/office/drawing/2017/model3d" xmlns:o="urn:schemas-microsoft-com:office:office" xmlns:oel="http://schemas.microsoft.com/office/2019/extlst" xmlns:r="http://schemas.openxmlformats.org/officeDocument/2006/relationships" xmlns:m="http://schemas.openxmlformats.org/officeDocument/2006/math" xmlns:v="urn:schemas-microsoft-com:vml" xmlns:wp14="http://schemas.microsoft.com/office/word/2010/wordprocessingDrawing" xmlns:wp="http://schemas.openxmlformats.org/drawingml/2006/wordprocessingDrawing" xmlns:w10="urn:schemas-microsoft-com:office:word" xmlns:w="http://schemas.openxmlformats.org/wordprocessingml/2006/main" xmlns:w14="http://schemas.microsoft.com/office/word/2010/wordml" xmlns:w15="http://schemas.microsoft.com/office/word/2012/wordml" xmlns:w16cex="http://schemas.microsoft.com/office/word/2018/wordml/cex" xmlns:w16cid="http://schemas.microsoft.com/office/word/2016/wordml/cid" xmlns:w16="http://schemas.microsoft.com/office/word/2018/wordml" xmlns:w16du="http://schemas.microsoft.com/office/word/2023/wordml/word16du" xmlns:w16sdtdh="http://schemas.microsoft.com/office/word/2020/wordml/sdtdatahash" xmlns:w16se="http://schemas.microsoft.com/office/word/2015/wordml/symex" xmlns:wpg="http://schemas.microsoft.com/office/word/2010/wordprocessingGroup" xmlns:wpi="http://schemas.microsoft.com/office/word/2010/wordprocessingInk" xmlns:wne="http://schemas.microsoft.com/office/word/2006/wordml" xmlns:wps="http://schemas.microsoft.com/office/word/2010/wordprocessingShape" mc:Ignorable="w14 w15 w16se w16cid w16 w16cex w16sdtdh wp14">
+<w:document xmlns:wpc="http://schemas.microsoft.com/office/word/2010/wordprocessingCanvas" xmlns:cx="http://schemas.microsoft.com/office/drawing/2014/chartex" xmlns:cx1="http://schemas.microsoft.com/office/drawing/2015/9/8/chartex" xmlns:cx2="http://schemas.microsoft.com/office/drawing/2015/10/21/chartex" xmlns:cx3="http://schemas.microsoft.com/office/drawing/2016/5/9/chartex" xmlns:cx4="http://schemas.microsoft.com/office/drawing/2016/5/10/chartex" xmlns:cx5="http://schemas.microsoft.com/office/drawing/2016/5/11/chartex" xmlns:cx6="http://schemas.microsoft.com/office/drawing/2016/5/12/chartex" xmlns:cx7="http://schemas.microsoft.com/office/drawing/2016/5/13/chartex" xmlns:cx8="http://schemas.microsoft.com/office/drawing/2016/5/14/chartex" xmlns:mc="http://schemas.openxmlformats.org/markup-compatibility/2006" xmlns:aink="http://schemas.microsoft.com/office/drawing/2016/ink" xmlns:am3d="http://schemas.microsoft.com/office/drawing/2017/model3d" xmlns:o="urn:schemas-microsoft-com:office:office" xmlns:oel="http://schemas.microsoft.com/office/2019/extlst" xmlns:r="http://schemas.openxmlformats.org/officeDocument/2006/relationships" xmlns:m="http://schemas.openxmlformats.org/officeDocument/2006/math" xmlns:v="urn:schemas-microsoft-com:vml" xmlns:wp14="http://schemas.microsoft.com/office/word/2010/wordprocessingDrawing" xmlns:wp="http://schemas.openxmlformats.org/drawingml/2006/wordprocessingDrawing" xmlns:w10="urn:schemas-microsoft-com:office:word" xmlns:w="http://schemas.openxmlformats.org/wordprocessingml/2006/main" xmlns:w14="http://schemas.microsoft.com/office/word/2010/wordml" xmlns:w15="http://schemas.microsoft.com/office/word/2012/wordml" xmlns:w16cex="http://schemas.microsoft.com/office/word/2018/wordml/cex" xmlns:w16cid="http://schemas.microsoft.com/office/word/2016/wordml/cid" xmlns:w16="http://schemas.microsoft.com/office/word/2018/wordml" xmlns:w16sdtdh="http://schemas.microsoft.com/office/word/2020/wordml/sdtdatahash" xmlns:w16se="http://schemas.microsoft.com/office/word/2015/wordml/symex" xmlns:wpg="http://schemas.microsoft.com/office/word/2010/wordprocessingGroup" xmlns:wpi="http://schemas.microsoft.com/office/word/2010/wordprocessingInk" xmlns:wne="http://schemas.microsoft.com/office/word/2006/wordml" xmlns:wps="http://schemas.microsoft.com/office/word/2010/wordprocessingShape" mc:Ignorable="w14 w15 w16se w16cid w16 w16cex w16sdtdh wp14">
   <w:body>
     <w:p>
       <w:pPr>
@@ -423,7 +423,27 @@
           <w:szCs w:val="24"/>
           <w:lang w:eastAsia="en-PH"/>
         </w:rPr>
-        <w:t xml:space="preserve"> In order to determine and address any quality issues which may arise, the plan will lay down a detailed set of procedures.</w:t>
+        <w:t xml:space="preserve"> </w:t>
+      </w:r>
+      <w:proofErr w:type="gramStart"/>
+      <w:r>
+        <w:rPr>
+          <w:rFonts w:ascii="Times New Roman" w:hAnsi="Times New Roman" w:cs="Times New Roman"/>
+          <w:sz w:val="24"/>
+          <w:szCs w:val="24"/>
+          <w:lang w:eastAsia="en-PH"/>
+        </w:rPr>
+        <w:t>In order to</w:t>
+      </w:r>
+      <w:proofErr w:type="gramEnd"/>
+      <w:r>
+        <w:rPr>
+          <w:rFonts w:ascii="Times New Roman" w:hAnsi="Times New Roman" w:cs="Times New Roman"/>
+          <w:sz w:val="24"/>
+          <w:szCs w:val="24"/>
+          <w:lang w:eastAsia="en-PH"/>
+        </w:rPr>
+        <w:t xml:space="preserve"> determine and address any quality issues which may arise, the plan will lay down a detailed set of procedures.</w:t>
       </w:r>
     </w:p>
     <w:p>
@@ -463,33 +483,27 @@
     </w:p>
     <w:p>
       <w:pPr>
-        <w:ind w:left="360"/>
-        <w:jc w:val="both"/>
-        <w:rPr>
-          <w:rFonts w:ascii="Times New Roman" w:hAnsi="Times New Roman" w:cs="Times New Roman"/>
-          <w:sz w:val="24"/>
-          <w:szCs w:val="24"/>
-        </w:rPr>
-      </w:pPr>
-      <w:r>
-        <w:rPr>
-          <w:rFonts w:ascii="Times New Roman" w:hAnsi="Times New Roman" w:cs="Times New Roman"/>
-          <w:b/>
-          <w:bCs/>
-          <w:sz w:val="24"/>
-          <w:szCs w:val="24"/>
-        </w:rPr>
-        <w:t>Project Manager</w:t>
-      </w:r>
-      <w:r>
-        <w:rPr>
-          <w:rFonts w:ascii="Times New Roman" w:hAnsi="Times New Roman" w:cs="Times New Roman"/>
-          <w:b/>
-          <w:bCs/>
-          <w:sz w:val="24"/>
-          <w:szCs w:val="24"/>
-        </w:rPr>
-        <w:t xml:space="preserve"> – </w:t>
+        <w:pStyle w:val="ListParagraph"/>
+        <w:numPr>
+          <w:ilvl w:val="0"/>
+          <w:numId w:val="20"/>
+        </w:numPr>
+        <w:jc w:val="both"/>
+        <w:rPr>
+          <w:rFonts w:ascii="Times New Roman" w:hAnsi="Times New Roman" w:cs="Times New Roman"/>
+          <w:sz w:val="24"/>
+          <w:szCs w:val="24"/>
+        </w:rPr>
+      </w:pPr>
+      <w:r>
+        <w:rPr>
+          <w:rFonts w:ascii="Times New Roman" w:hAnsi="Times New Roman" w:cs="Times New Roman"/>
+          <w:b/>
+          <w:bCs/>
+          <w:sz w:val="24"/>
+          <w:szCs w:val="24"/>
+        </w:rPr>
+        <w:t xml:space="preserve">Project Manager – </w:t>
       </w:r>
       <w:r>
         <w:rPr>
@@ -510,7 +524,11 @@
     </w:p>
     <w:p>
       <w:pPr>
-        <w:ind w:left="360"/>
+        <w:pStyle w:val="ListParagraph"/>
+        <w:numPr>
+          <w:ilvl w:val="0"/>
+          <w:numId w:val="20"/>
+        </w:numPr>
         <w:jc w:val="both"/>
         <w:rPr>
           <w:rFonts w:ascii="Times New Roman" w:hAnsi="Times New Roman" w:cs="Times New Roman"/>
@@ -544,6 +562,73 @@
           <w:sz w:val="24"/>
           <w:szCs w:val="24"/>
         </w:rPr>
+        <w:t xml:space="preserve"> Responsible</w:t>
+      </w:r>
+      <w:r>
+        <w:rPr>
+          <w:rFonts w:ascii="Times New Roman" w:hAnsi="Times New Roman" w:cs="Times New Roman"/>
+          <w:sz w:val="24"/>
+          <w:szCs w:val="24"/>
+        </w:rPr>
+        <w:t xml:space="preserve"> for ensuring that the team adheres to the Scrum principles and cooperates with Product Owner and Development Team </w:t>
+      </w:r>
+      <w:r>
+        <w:rPr>
+          <w:rFonts w:ascii="Times New Roman" w:hAnsi="Times New Roman" w:cs="Times New Roman"/>
+          <w:sz w:val="24"/>
+          <w:szCs w:val="24"/>
+        </w:rPr>
+        <w:t>to</w:t>
+      </w:r>
+      <w:r>
+        <w:rPr>
+          <w:rFonts w:ascii="Times New Roman" w:hAnsi="Times New Roman" w:cs="Times New Roman"/>
+          <w:sz w:val="24"/>
+          <w:szCs w:val="24"/>
+        </w:rPr>
+        <w:t xml:space="preserve"> enhance the final product.</w:t>
+      </w:r>
+    </w:p>
+    <w:p>
+      <w:pPr>
+        <w:pStyle w:val="ListParagraph"/>
+        <w:numPr>
+          <w:ilvl w:val="0"/>
+          <w:numId w:val="20"/>
+        </w:numPr>
+        <w:jc w:val="both"/>
+        <w:rPr>
+          <w:rFonts w:ascii="Times New Roman" w:hAnsi="Times New Roman" w:cs="Times New Roman"/>
+          <w:sz w:val="24"/>
+          <w:szCs w:val="24"/>
+        </w:rPr>
+      </w:pPr>
+      <w:r>
+        <w:rPr>
+          <w:rFonts w:ascii="Times New Roman" w:hAnsi="Times New Roman" w:cs="Times New Roman"/>
+          <w:b/>
+          <w:bCs/>
+          <w:sz w:val="24"/>
+          <w:szCs w:val="24"/>
+        </w:rPr>
+        <w:t xml:space="preserve">Project Development Team </w:t>
+      </w:r>
+      <w:r>
+        <w:rPr>
+          <w:rFonts w:ascii="Times New Roman" w:hAnsi="Times New Roman" w:cs="Times New Roman"/>
+          <w:b/>
+          <w:bCs/>
+          <w:sz w:val="24"/>
+          <w:szCs w:val="24"/>
+        </w:rPr>
+        <w:t>–</w:t>
+      </w:r>
+      <w:r>
+        <w:rPr>
+          <w:rFonts w:ascii="Times New Roman" w:hAnsi="Times New Roman" w:cs="Times New Roman"/>
+          <w:sz w:val="24"/>
+          <w:szCs w:val="24"/>
+        </w:rPr>
         <w:t xml:space="preserve"> </w:t>
       </w:r>
       <w:r>
@@ -552,77 +637,6 @@
           <w:sz w:val="24"/>
           <w:szCs w:val="24"/>
         </w:rPr>
-        <w:t>Responsible</w:t>
-      </w:r>
-      <w:r>
-        <w:rPr>
-          <w:rFonts w:ascii="Times New Roman" w:hAnsi="Times New Roman" w:cs="Times New Roman"/>
-          <w:sz w:val="24"/>
-          <w:szCs w:val="24"/>
-        </w:rPr>
-        <w:t xml:space="preserve"> for ensuring that the team adheres to the Scrum principles and cooperates with Product Owner and Development Team </w:t>
-      </w:r>
-      <w:r>
-        <w:rPr>
-          <w:rFonts w:ascii="Times New Roman" w:hAnsi="Times New Roman" w:cs="Times New Roman"/>
-          <w:sz w:val="24"/>
-          <w:szCs w:val="24"/>
-        </w:rPr>
-        <w:t>to</w:t>
-      </w:r>
-      <w:r>
-        <w:rPr>
-          <w:rFonts w:ascii="Times New Roman" w:hAnsi="Times New Roman" w:cs="Times New Roman"/>
-          <w:sz w:val="24"/>
-          <w:szCs w:val="24"/>
-        </w:rPr>
-        <w:t xml:space="preserve"> enhance the final product.</w:t>
-      </w:r>
-    </w:p>
-    <w:p>
-      <w:pPr>
-        <w:ind w:left="360"/>
-        <w:jc w:val="both"/>
-        <w:rPr>
-          <w:rFonts w:ascii="Times New Roman" w:hAnsi="Times New Roman" w:cs="Times New Roman"/>
-          <w:sz w:val="24"/>
-          <w:szCs w:val="24"/>
-        </w:rPr>
-      </w:pPr>
-      <w:r>
-        <w:rPr>
-          <w:rFonts w:ascii="Times New Roman" w:hAnsi="Times New Roman" w:cs="Times New Roman"/>
-          <w:b/>
-          <w:bCs/>
-          <w:sz w:val="24"/>
-          <w:szCs w:val="24"/>
-        </w:rPr>
-        <w:t xml:space="preserve">Project Development Team </w:t>
-      </w:r>
-      <w:r>
-        <w:rPr>
-          <w:rFonts w:ascii="Times New Roman" w:hAnsi="Times New Roman" w:cs="Times New Roman"/>
-          <w:b/>
-          <w:bCs/>
-          <w:sz w:val="24"/>
-          <w:szCs w:val="24"/>
-        </w:rPr>
-        <w:t>–</w:t>
-      </w:r>
-      <w:r>
-        <w:rPr>
-          <w:rFonts w:ascii="Times New Roman" w:hAnsi="Times New Roman" w:cs="Times New Roman"/>
-          <w:sz w:val="24"/>
-          <w:szCs w:val="24"/>
-        </w:rPr>
-        <w:t xml:space="preserve"> </w:t>
-      </w:r>
-      <w:r>
-        <w:rPr>
-          <w:rFonts w:ascii="Times New Roman" w:hAnsi="Times New Roman" w:cs="Times New Roman"/>
-          <w:sz w:val="24"/>
-          <w:szCs w:val="24"/>
-        </w:rPr>
         <w:t xml:space="preserve">responsible </w:t>
       </w:r>
       <w:r>
@@ -639,20 +653,16 @@
           <w:sz w:val="24"/>
           <w:szCs w:val="24"/>
         </w:rPr>
-        <w:t>m</w:t>
-      </w:r>
-      <w:r>
-        <w:rPr>
-          <w:rFonts w:ascii="Times New Roman" w:hAnsi="Times New Roman" w:cs="Times New Roman"/>
-          <w:sz w:val="24"/>
-          <w:szCs w:val="24"/>
-        </w:rPr>
-        <w:t>aking contributions to accomplish the project objectives. ensuring that each deliverable is completed. Providing expertise and collaboration to define and satisfy business requirements to ensure the project's success.</w:t>
-      </w:r>
-    </w:p>
-    <w:p>
-      <w:pPr>
-        <w:ind w:left="360"/>
+        <w:t>making contributions to accomplish the project objectives. ensuring that each deliverable is completed. Providing expertise and collaboration to define and satisfy business requirements to ensure the project's success.</w:t>
+      </w:r>
+    </w:p>
+    <w:p>
+      <w:pPr>
+        <w:pStyle w:val="ListParagraph"/>
+        <w:numPr>
+          <w:ilvl w:val="0"/>
+          <w:numId w:val="20"/>
+        </w:numPr>
         <w:jc w:val="both"/>
         <w:rPr>
           <w:rFonts w:ascii="Times New Roman" w:hAnsi="Times New Roman" w:cs="Times New Roman"/>
@@ -1628,15 +1638,7 @@
           <w:sz w:val="24"/>
           <w:szCs w:val="24"/>
         </w:rPr>
-        <w:t>To</w:t>
-      </w:r>
-      <w:r>
-        <w:rPr>
-          <w:rFonts w:ascii="Times New Roman" w:hAnsi="Times New Roman" w:cs="Times New Roman"/>
-          <w:sz w:val="24"/>
-          <w:szCs w:val="24"/>
-        </w:rPr>
-        <w:t xml:space="preserve"> make sure that the deliverables meet the project's quality standards, the project team and stakeholders collaborated effectively.</w:t>
+        <w:t>To make sure that the deliverables meet the project's quality standards, the project team and stakeholders collaborated effectively.</w:t>
       </w:r>
     </w:p>
     <w:p>
@@ -1907,7 +1909,27 @@
           <w:szCs w:val="24"/>
           <w:lang w:eastAsia="en-PH"/>
         </w:rPr>
-        <w:t>The project team will adhere to and the outcomes of the Quality Control procedure will be preserved and used to monitor the activities or progress of the system. </w:t>
+        <w:t xml:space="preserve">The project team will adhere </w:t>
+      </w:r>
+      <w:proofErr w:type="gramStart"/>
+      <w:r>
+        <w:rPr>
+          <w:rFonts w:ascii="Times New Roman" w:hAnsi="Times New Roman" w:cs="Times New Roman"/>
+          <w:sz w:val="24"/>
+          <w:szCs w:val="24"/>
+          <w:lang w:eastAsia="en-PH"/>
+        </w:rPr>
+        <w:t>to</w:t>
+      </w:r>
+      <w:proofErr w:type="gramEnd"/>
+      <w:r>
+        <w:rPr>
+          <w:rFonts w:ascii="Times New Roman" w:hAnsi="Times New Roman" w:cs="Times New Roman"/>
+          <w:sz w:val="24"/>
+          <w:szCs w:val="24"/>
+          <w:lang w:eastAsia="en-PH"/>
+        </w:rPr>
+        <w:t xml:space="preserve"> and the outcomes of the Quality Control procedure will be preserved and used to monitor the activities or progress of the system. </w:t>
       </w:r>
     </w:p>
     <w:p>
@@ -2137,15 +2159,36 @@
           <w:lang w:eastAsia="en-PH"/>
         </w:rPr>
         <w:lastRenderedPageBreak/>
-        <w:t>operational challenges or interruptions that they encounter. This precise and systematic approach enables the transfer of knowledge, resources, and responsibility to the business company, thereby reducing all possible technical interruptions.</w:t>
-      </w:r>
-      <w:r>
-        <w:rPr>
-          <w:rFonts w:ascii="Times New Roman" w:hAnsi="Times New Roman" w:cs="Times New Roman"/>
-          <w:sz w:val="24"/>
-          <w:szCs w:val="24"/>
-        </w:rPr>
-        <w:t>The transition approach will include the following steps:</w:t>
+        <w:t xml:space="preserve">operational challenges or interruptions that they encounter. This precise and systematic approach enables the transfer of knowledge, resources, and responsibility to the business company, thereby reducing all possible technical </w:t>
+      </w:r>
+      <w:proofErr w:type="spellStart"/>
+      <w:proofErr w:type="gramStart"/>
+      <w:r>
+        <w:rPr>
+          <w:rFonts w:ascii="Times New Roman" w:hAnsi="Times New Roman" w:cs="Times New Roman"/>
+          <w:sz w:val="24"/>
+          <w:szCs w:val="24"/>
+          <w:lang w:eastAsia="en-PH"/>
+        </w:rPr>
+        <w:t>interruptions.</w:t>
+      </w:r>
+      <w:r>
+        <w:rPr>
+          <w:rFonts w:ascii="Times New Roman" w:hAnsi="Times New Roman" w:cs="Times New Roman"/>
+          <w:sz w:val="24"/>
+          <w:szCs w:val="24"/>
+        </w:rPr>
+        <w:t>The</w:t>
+      </w:r>
+      <w:proofErr w:type="spellEnd"/>
+      <w:proofErr w:type="gramEnd"/>
+      <w:r>
+        <w:rPr>
+          <w:rFonts w:ascii="Times New Roman" w:hAnsi="Times New Roman" w:cs="Times New Roman"/>
+          <w:sz w:val="24"/>
+          <w:szCs w:val="24"/>
+        </w:rPr>
+        <w:t xml:space="preserve"> transition approach will include the following steps:</w:t>
       </w:r>
     </w:p>
     <w:p>
@@ -2341,7 +2384,25 @@
           <w:sz w:val="24"/>
           <w:szCs w:val="24"/>
         </w:rPr>
-        <w:t xml:space="preserve"> In order to establish the transition, and run efficiently, the team planned to test to determine if there are </w:t>
+        <w:t xml:space="preserve"> </w:t>
+      </w:r>
+      <w:proofErr w:type="gramStart"/>
+      <w:r>
+        <w:rPr>
+          <w:rFonts w:ascii="Times New Roman" w:hAnsi="Times New Roman" w:cs="Times New Roman"/>
+          <w:sz w:val="24"/>
+          <w:szCs w:val="24"/>
+        </w:rPr>
+        <w:t>In order to</w:t>
+      </w:r>
+      <w:proofErr w:type="gramEnd"/>
+      <w:r>
+        <w:rPr>
+          <w:rFonts w:ascii="Times New Roman" w:hAnsi="Times New Roman" w:cs="Times New Roman"/>
+          <w:sz w:val="24"/>
+          <w:szCs w:val="24"/>
+        </w:rPr>
+        <w:t xml:space="preserve"> establish the transition, and run efficiently, the team planned to test to determine if there are </w:t>
       </w:r>
       <w:r>
         <w:rPr>
@@ -3056,6 +3117,7 @@
         </w:rPr>
         <w:t xml:space="preserve">Allocating the required resources to guarantee the success of the project. Assuming responsibility for the relevant tasks and objectives. Staying updated on the project's advancements and sharing relevant information with the necessary individuals. Taking proactive steps to identify and </w:t>
       </w:r>
+      <w:proofErr w:type="spellStart"/>
       <w:r>
         <w:rPr>
           <w:rFonts w:ascii="Times New Roman" w:hAnsi="Times New Roman" w:cs="Times New Roman"/>
@@ -3064,6 +3126,7 @@
         </w:rPr>
         <w:t>fulfillkl</w:t>
       </w:r>
+      <w:proofErr w:type="spellEnd"/>
       <w:r>
         <w:rPr>
           <w:rFonts w:ascii="Times New Roman" w:hAnsi="Times New Roman" w:cs="Times New Roman"/>
@@ -3094,7 +3157,7 @@
 </file>
 
 <file path=word/endnotes.xml><?xml version="1.0" encoding="utf-8"?>
-<w:endnotes xmlns:wpc="http://schemas.microsoft.com/office/word/2010/wordprocessingCanvas" xmlns:cx="http://schemas.microsoft.com/office/drawing/2014/chartex" xmlns:cx1="http://schemas.microsoft.com/office/drawing/2015/9/8/chartex" xmlns:cx2="http://schemas.microsoft.com/office/drawing/2015/10/21/chartex" xmlns:cx3="http://schemas.microsoft.com/office/drawing/2016/5/9/chartex" xmlns:cx4="http://schemas.microsoft.com/office/drawing/2016/5/10/chartex" xmlns:cx5="http://schemas.microsoft.com/office/drawing/2016/5/11/chartex" xmlns:cx6="http://schemas.microsoft.com/office/drawing/2016/5/12/chartex" xmlns:cx7="http://schemas.microsoft.com/office/drawing/2016/5/13/chartex" xmlns:cx8="http://schemas.microsoft.com/office/drawing/2016/5/14/chartex" xmlns:mc="http://schemas.openxmlformats.org/markup-compatibility/2006" xmlns:aink="http://schemas.microsoft.com/office/drawing/2016/ink" xmlns:am3d="http://schemas.microsoft.com/office/drawing/2017/model3d" xmlns:o="urn:schemas-microsoft-com:office:office" xmlns:oel="http://schemas.microsoft.com/office/2019/extlst" xmlns:r="http://schemas.openxmlformats.org/officeDocument/2006/relationships" xmlns:m="http://schemas.openxmlformats.org/officeDocument/2006/math" xmlns:v="urn:schemas-microsoft-com:vml" xmlns:wp14="http://schemas.microsoft.com/office/word/2010/wordprocessingDrawing" xmlns:wp="http://schemas.openxmlformats.org/drawingml/2006/wordprocessingDrawing" xmlns:w10="urn:schemas-microsoft-com:office:word" xmlns:w="http://schemas.openxmlformats.org/wordprocessingml/2006/main" xmlns:w14="http://schemas.microsoft.com/office/word/2010/wordml" xmlns:w15="http://schemas.microsoft.com/office/word/2012/wordml" xmlns:w16cex="http://schemas.microsoft.com/office/word/2018/wordml/cex" xmlns:w16cid="http://schemas.microsoft.com/office/word/2016/wordml/cid" xmlns:w16="http://schemas.microsoft.com/office/word/2018/wordml" xmlns:w16du="http://schemas.microsoft.com/office/word/2023/wordml/word16du" xmlns:w16sdtdh="http://schemas.microsoft.com/office/word/2020/wordml/sdtdatahash" xmlns:w16se="http://schemas.microsoft.com/office/word/2015/wordml/symex" xmlns:wpg="http://schemas.microsoft.com/office/word/2010/wordprocessingGroup" xmlns:wpi="http://schemas.microsoft.com/office/word/2010/wordprocessingInk" xmlns:wne="http://schemas.microsoft.com/office/word/2006/wordml" xmlns:wps="http://schemas.microsoft.com/office/word/2010/wordprocessingShape" mc:Ignorable="w14 w15 w16se w16cid w16 w16cex w16sdtdh wp14">
+<w:endnotes xmlns:wpc="http://schemas.microsoft.com/office/word/2010/wordprocessingCanvas" xmlns:cx="http://schemas.microsoft.com/office/drawing/2014/chartex" xmlns:cx1="http://schemas.microsoft.com/office/drawing/2015/9/8/chartex" xmlns:cx2="http://schemas.microsoft.com/office/drawing/2015/10/21/chartex" xmlns:cx3="http://schemas.microsoft.com/office/drawing/2016/5/9/chartex" xmlns:cx4="http://schemas.microsoft.com/office/drawing/2016/5/10/chartex" xmlns:cx5="http://schemas.microsoft.com/office/drawing/2016/5/11/chartex" xmlns:cx6="http://schemas.microsoft.com/office/drawing/2016/5/12/chartex" xmlns:cx7="http://schemas.microsoft.com/office/drawing/2016/5/13/chartex" xmlns:cx8="http://schemas.microsoft.com/office/drawing/2016/5/14/chartex" xmlns:mc="http://schemas.openxmlformats.org/markup-compatibility/2006" xmlns:aink="http://schemas.microsoft.com/office/drawing/2016/ink" xmlns:am3d="http://schemas.microsoft.com/office/drawing/2017/model3d" xmlns:o="urn:schemas-microsoft-com:office:office" xmlns:oel="http://schemas.microsoft.com/office/2019/extlst" xmlns:r="http://schemas.openxmlformats.org/officeDocument/2006/relationships" xmlns:m="http://schemas.openxmlformats.org/officeDocument/2006/math" xmlns:v="urn:schemas-microsoft-com:vml" xmlns:wp14="http://schemas.microsoft.com/office/word/2010/wordprocessingDrawing" xmlns:wp="http://schemas.openxmlformats.org/drawingml/2006/wordprocessingDrawing" xmlns:w10="urn:schemas-microsoft-com:office:word" xmlns:w="http://schemas.openxmlformats.org/wordprocessingml/2006/main" xmlns:w14="http://schemas.microsoft.com/office/word/2010/wordml" xmlns:w15="http://schemas.microsoft.com/office/word/2012/wordml" xmlns:w16cex="http://schemas.microsoft.com/office/word/2018/wordml/cex" xmlns:w16cid="http://schemas.microsoft.com/office/word/2016/wordml/cid" xmlns:w16="http://schemas.microsoft.com/office/word/2018/wordml" xmlns:w16sdtdh="http://schemas.microsoft.com/office/word/2020/wordml/sdtdatahash" xmlns:w16se="http://schemas.microsoft.com/office/word/2015/wordml/symex" xmlns:wpg="http://schemas.microsoft.com/office/word/2010/wordprocessingGroup" xmlns:wpi="http://schemas.microsoft.com/office/word/2010/wordprocessingInk" xmlns:wne="http://schemas.microsoft.com/office/word/2006/wordml" xmlns:wps="http://schemas.microsoft.com/office/word/2010/wordprocessingShape" mc:Ignorable="w14 w15 w16se w16cid w16 w16cex w16sdtdh wp14">
   <w:endnote w:type="separator" w:id="-1">
     <w:p>
       <w:pPr>
@@ -3126,7 +3189,7 @@
 </file>
 
 <file path=word/footnotes.xml><?xml version="1.0" encoding="utf-8"?>
-<w:footnotes xmlns:wpc="http://schemas.microsoft.com/office/word/2010/wordprocessingCanvas" xmlns:cx="http://schemas.microsoft.com/office/drawing/2014/chartex" xmlns:cx1="http://schemas.microsoft.com/office/drawing/2015/9/8/chartex" xmlns:cx2="http://schemas.microsoft.com/office/drawing/2015/10/21/chartex" xmlns:cx3="http://schemas.microsoft.com/office/drawing/2016/5/9/chartex" xmlns:cx4="http://schemas.microsoft.com/office/drawing/2016/5/10/chartex" xmlns:cx5="http://schemas.microsoft.com/office/drawing/2016/5/11/chartex" xmlns:cx6="http://schemas.microsoft.com/office/drawing/2016/5/12/chartex" xmlns:cx7="http://schemas.microsoft.com/office/drawing/2016/5/13/chartex" xmlns:cx8="http://schemas.microsoft.com/office/drawing/2016/5/14/chartex" xmlns:mc="http://schemas.openxmlformats.org/markup-compatibility/2006" xmlns:aink="http://schemas.microsoft.com/office/drawing/2016/ink" xmlns:am3d="http://schemas.microsoft.com/office/drawing/2017/model3d" xmlns:o="urn:schemas-microsoft-com:office:office" xmlns:oel="http://schemas.microsoft.com/office/2019/extlst" xmlns:r="http://schemas.openxmlformats.org/officeDocument/2006/relationships" xmlns:m="http://schemas.openxmlformats.org/officeDocument/2006/math" xmlns:v="urn:schemas-microsoft-com:vml" xmlns:wp14="http://schemas.microsoft.com/office/word/2010/wordprocessingDrawing" xmlns:wp="http://schemas.openxmlformats.org/drawingml/2006/wordprocessingDrawing" xmlns:w10="urn:schemas-microsoft-com:office:word" xmlns:w="http://schemas.openxmlformats.org/wordprocessingml/2006/main" xmlns:w14="http://schemas.microsoft.com/office/word/2010/wordml" xmlns:w15="http://schemas.microsoft.com/office/word/2012/wordml" xmlns:w16cex="http://schemas.microsoft.com/office/word/2018/wordml/cex" xmlns:w16cid="http://schemas.microsoft.com/office/word/2016/wordml/cid" xmlns:w16="http://schemas.microsoft.com/office/word/2018/wordml" xmlns:w16du="http://schemas.microsoft.com/office/word/2023/wordml/word16du" xmlns:w16sdtdh="http://schemas.microsoft.com/office/word/2020/wordml/sdtdatahash" xmlns:w16se="http://schemas.microsoft.com/office/word/2015/wordml/symex" xmlns:wpg="http://schemas.microsoft.com/office/word/2010/wordprocessingGroup" xmlns:wpi="http://schemas.microsoft.com/office/word/2010/wordprocessingInk" xmlns:wne="http://schemas.microsoft.com/office/word/2006/wordml" xmlns:wps="http://schemas.microsoft.com/office/word/2010/wordprocessingShape" mc:Ignorable="w14 w15 w16se w16cid w16 w16cex w16sdtdh wp14">
+<w:footnotes xmlns:wpc="http://schemas.microsoft.com/office/word/2010/wordprocessingCanvas" xmlns:cx="http://schemas.microsoft.com/office/drawing/2014/chartex" xmlns:cx1="http://schemas.microsoft.com/office/drawing/2015/9/8/chartex" xmlns:cx2="http://schemas.microsoft.com/office/drawing/2015/10/21/chartex" xmlns:cx3="http://schemas.microsoft.com/office/drawing/2016/5/9/chartex" xmlns:cx4="http://schemas.microsoft.com/office/drawing/2016/5/10/chartex" xmlns:cx5="http://schemas.microsoft.com/office/drawing/2016/5/11/chartex" xmlns:cx6="http://schemas.microsoft.com/office/drawing/2016/5/12/chartex" xmlns:cx7="http://schemas.microsoft.com/office/drawing/2016/5/13/chartex" xmlns:cx8="http://schemas.microsoft.com/office/drawing/2016/5/14/chartex" xmlns:mc="http://schemas.openxmlformats.org/markup-compatibility/2006" xmlns:aink="http://schemas.microsoft.com/office/drawing/2016/ink" xmlns:am3d="http://schemas.microsoft.com/office/drawing/2017/model3d" xmlns:o="urn:schemas-microsoft-com:office:office" xmlns:oel="http://schemas.microsoft.com/office/2019/extlst" xmlns:r="http://schemas.openxmlformats.org/officeDocument/2006/relationships" xmlns:m="http://schemas.openxmlformats.org/officeDocument/2006/math" xmlns:v="urn:schemas-microsoft-com:vml" xmlns:wp14="http://schemas.microsoft.com/office/word/2010/wordprocessingDrawing" xmlns:wp="http://schemas.openxmlformats.org/drawingml/2006/wordprocessingDrawing" xmlns:w10="urn:schemas-microsoft-com:office:word" xmlns:w="http://schemas.openxmlformats.org/wordprocessingml/2006/main" xmlns:w14="http://schemas.microsoft.com/office/word/2010/wordml" xmlns:w15="http://schemas.microsoft.com/office/word/2012/wordml" xmlns:w16cex="http://schemas.microsoft.com/office/word/2018/wordml/cex" xmlns:w16cid="http://schemas.microsoft.com/office/word/2016/wordml/cid" xmlns:w16="http://schemas.microsoft.com/office/word/2018/wordml" xmlns:w16sdtdh="http://schemas.microsoft.com/office/word/2020/wordml/sdtdatahash" xmlns:w16se="http://schemas.microsoft.com/office/word/2015/wordml/symex" xmlns:wpg="http://schemas.microsoft.com/office/word/2010/wordprocessingGroup" xmlns:wpi="http://schemas.microsoft.com/office/word/2010/wordprocessingInk" xmlns:wne="http://schemas.microsoft.com/office/word/2006/wordml" xmlns:wps="http://schemas.microsoft.com/office/word/2010/wordprocessingShape" mc:Ignorable="w14 w15 w16se w16cid w16 w16cex w16sdtdh wp14">
   <w:footnote w:type="separator" w:id="-1">
     <w:p>
       <w:pPr>
@@ -3158,8 +3221,121 @@
 </file>
 
 <file path=word/numbering.xml><?xml version="1.0" encoding="utf-8"?>
-<w:numbering xmlns:wpc="http://schemas.microsoft.com/office/word/2010/wordprocessingCanvas" xmlns:cx="http://schemas.microsoft.com/office/drawing/2014/chartex" xmlns:cx1="http://schemas.microsoft.com/office/drawing/2015/9/8/chartex" xmlns:cx2="http://schemas.microsoft.com/office/drawing/2015/10/21/chartex" xmlns:cx3="http://schemas.microsoft.com/office/drawing/2016/5/9/chartex" xmlns:cx4="http://schemas.microsoft.com/office/drawing/2016/5/10/chartex" xmlns:cx5="http://schemas.microsoft.com/office/drawing/2016/5/11/chartex" xmlns:cx6="http://schemas.microsoft.com/office/drawing/2016/5/12/chartex" xmlns:cx7="http://schemas.microsoft.com/office/drawing/2016/5/13/chartex" xmlns:cx8="http://schemas.microsoft.com/office/drawing/2016/5/14/chartex" xmlns:mc="http://schemas.openxmlformats.org/markup-compatibility/2006" xmlns:aink="http://schemas.microsoft.com/office/drawing/2016/ink" xmlns:am3d="http://schemas.microsoft.com/office/drawing/2017/model3d" xmlns:o="urn:schemas-microsoft-com:office:office" xmlns:oel="http://schemas.microsoft.com/office/2019/extlst" xmlns:r="http://schemas.openxmlformats.org/officeDocument/2006/relationships" xmlns:m="http://schemas.openxmlformats.org/officeDocument/2006/math" xmlns:v="urn:schemas-microsoft-com:vml" xmlns:wp14="http://schemas.microsoft.com/office/word/2010/wordprocessingDrawing" xmlns:wp="http://schemas.openxmlformats.org/drawingml/2006/wordprocessingDrawing" xmlns:w10="urn:schemas-microsoft-com:office:word" xmlns:w="http://schemas.openxmlformats.org/wordprocessingml/2006/main" xmlns:w14="http://schemas.microsoft.com/office/word/2010/wordml" xmlns:w15="http://schemas.microsoft.com/office/word/2012/wordml" xmlns:w16cex="http://schemas.microsoft.com/office/word/2018/wordml/cex" xmlns:w16cid="http://schemas.microsoft.com/office/word/2016/wordml/cid" xmlns:w16="http://schemas.microsoft.com/office/word/2018/wordml" xmlns:w16du="http://schemas.microsoft.com/office/word/2023/wordml/word16du" xmlns:w16sdtdh="http://schemas.microsoft.com/office/word/2020/wordml/sdtdatahash" xmlns:w16se="http://schemas.microsoft.com/office/word/2015/wordml/symex" xmlns:wpg="http://schemas.microsoft.com/office/word/2010/wordprocessingGroup" xmlns:wpi="http://schemas.microsoft.com/office/word/2010/wordprocessingInk" xmlns:wne="http://schemas.microsoft.com/office/word/2006/wordml" xmlns:wps="http://schemas.microsoft.com/office/word/2010/wordprocessingShape" mc:Ignorable="w14 w15 w16se w16cid w16 w16cex w16sdtdh wp14">
+<w:numbering xmlns:wpc="http://schemas.microsoft.com/office/word/2010/wordprocessingCanvas" xmlns:cx="http://schemas.microsoft.com/office/drawing/2014/chartex" xmlns:cx1="http://schemas.microsoft.com/office/drawing/2015/9/8/chartex" xmlns:cx2="http://schemas.microsoft.com/office/drawing/2015/10/21/chartex" xmlns:cx3="http://schemas.microsoft.com/office/drawing/2016/5/9/chartex" xmlns:cx4="http://schemas.microsoft.com/office/drawing/2016/5/10/chartex" xmlns:cx5="http://schemas.microsoft.com/office/drawing/2016/5/11/chartex" xmlns:cx6="http://schemas.microsoft.com/office/drawing/2016/5/12/chartex" xmlns:cx7="http://schemas.microsoft.com/office/drawing/2016/5/13/chartex" xmlns:cx8="http://schemas.microsoft.com/office/drawing/2016/5/14/chartex" xmlns:mc="http://schemas.openxmlformats.org/markup-compatibility/2006" xmlns:aink="http://schemas.microsoft.com/office/drawing/2016/ink" xmlns:am3d="http://schemas.microsoft.com/office/drawing/2017/model3d" xmlns:o="urn:schemas-microsoft-com:office:office" xmlns:oel="http://schemas.microsoft.com/office/2019/extlst" xmlns:r="http://schemas.openxmlformats.org/officeDocument/2006/relationships" xmlns:m="http://schemas.openxmlformats.org/officeDocument/2006/math" xmlns:v="urn:schemas-microsoft-com:vml" xmlns:wp14="http://schemas.microsoft.com/office/word/2010/wordprocessingDrawing" xmlns:wp="http://schemas.openxmlformats.org/drawingml/2006/wordprocessingDrawing" xmlns:w10="urn:schemas-microsoft-com:office:word" xmlns:w="http://schemas.openxmlformats.org/wordprocessingml/2006/main" xmlns:w14="http://schemas.microsoft.com/office/word/2010/wordml" xmlns:w15="http://schemas.microsoft.com/office/word/2012/wordml" xmlns:w16cex="http://schemas.microsoft.com/office/word/2018/wordml/cex" xmlns:w16cid="http://schemas.microsoft.com/office/word/2016/wordml/cid" xmlns:w16="http://schemas.microsoft.com/office/word/2018/wordml" xmlns:w16sdtdh="http://schemas.microsoft.com/office/word/2020/wordml/sdtdatahash" xmlns:w16se="http://schemas.microsoft.com/office/word/2015/wordml/symex" xmlns:wpg="http://schemas.microsoft.com/office/word/2010/wordprocessingGroup" xmlns:wpi="http://schemas.microsoft.com/office/word/2010/wordprocessingInk" xmlns:wne="http://schemas.microsoft.com/office/word/2006/wordml" xmlns:wps="http://schemas.microsoft.com/office/word/2010/wordprocessingShape" mc:Ignorable="w14 w15 w16se w16cid w16 w16cex w16sdtdh wp14">
   <w:abstractNum w:abstractNumId="0" w15:restartNumberingAfterBreak="0">
+    <w:nsid w:val="0B393A11"/>
+    <w:multiLevelType w:val="hybridMultilevel"/>
+    <w:tmpl w:val="DCE8493E"/>
+    <w:lvl w:ilvl="0" w:tplc="04090001">
+      <w:start w:val="1"/>
+      <w:numFmt w:val="bullet"/>
+      <w:lvlText w:val=""/>
+      <w:lvlJc w:val="left"/>
+      <w:pPr>
+        <w:ind w:left="1080" w:hanging="360"/>
+      </w:pPr>
+      <w:rPr>
+        <w:rFonts w:ascii="Symbol" w:hAnsi="Symbol" w:hint="default"/>
+      </w:rPr>
+    </w:lvl>
+    <w:lvl w:ilvl="1" w:tplc="04090003" w:tentative="1">
+      <w:start w:val="1"/>
+      <w:numFmt w:val="bullet"/>
+      <w:lvlText w:val="o"/>
+      <w:lvlJc w:val="left"/>
+      <w:pPr>
+        <w:ind w:left="1800" w:hanging="360"/>
+      </w:pPr>
+      <w:rPr>
+        <w:rFonts w:ascii="Courier New" w:hAnsi="Courier New" w:cs="Courier New" w:hint="default"/>
+      </w:rPr>
+    </w:lvl>
+    <w:lvl w:ilvl="2" w:tplc="04090005" w:tentative="1">
+      <w:start w:val="1"/>
+      <w:numFmt w:val="bullet"/>
+      <w:lvlText w:val=""/>
+      <w:lvlJc w:val="left"/>
+      <w:pPr>
+        <w:ind w:left="2520" w:hanging="360"/>
+      </w:pPr>
+      <w:rPr>
+        <w:rFonts w:ascii="Wingdings" w:hAnsi="Wingdings" w:hint="default"/>
+      </w:rPr>
+    </w:lvl>
+    <w:lvl w:ilvl="3" w:tplc="04090001" w:tentative="1">
+      <w:start w:val="1"/>
+      <w:numFmt w:val="bullet"/>
+      <w:lvlText w:val=""/>
+      <w:lvlJc w:val="left"/>
+      <w:pPr>
+        <w:ind w:left="3240" w:hanging="360"/>
+      </w:pPr>
+      <w:rPr>
+        <w:rFonts w:ascii="Symbol" w:hAnsi="Symbol" w:hint="default"/>
+      </w:rPr>
+    </w:lvl>
+    <w:lvl w:ilvl="4" w:tplc="04090003" w:tentative="1">
+      <w:start w:val="1"/>
+      <w:numFmt w:val="bullet"/>
+      <w:lvlText w:val="o"/>
+      <w:lvlJc w:val="left"/>
+      <w:pPr>
+        <w:ind w:left="3960" w:hanging="360"/>
+      </w:pPr>
+      <w:rPr>
+        <w:rFonts w:ascii="Courier New" w:hAnsi="Courier New" w:cs="Courier New" w:hint="default"/>
+      </w:rPr>
+    </w:lvl>
+    <w:lvl w:ilvl="5" w:tplc="04090005" w:tentative="1">
+      <w:start w:val="1"/>
+      <w:numFmt w:val="bullet"/>
+      <w:lvlText w:val=""/>
+      <w:lvlJc w:val="left"/>
+      <w:pPr>
+        <w:ind w:left="4680" w:hanging="360"/>
+      </w:pPr>
+      <w:rPr>
+        <w:rFonts w:ascii="Wingdings" w:hAnsi="Wingdings" w:hint="default"/>
+      </w:rPr>
+    </w:lvl>
+    <w:lvl w:ilvl="6" w:tplc="04090001" w:tentative="1">
+      <w:start w:val="1"/>
+      <w:numFmt w:val="bullet"/>
+      <w:lvlText w:val=""/>
+      <w:lvlJc w:val="left"/>
+      <w:pPr>
+        <w:ind w:left="5400" w:hanging="360"/>
+      </w:pPr>
+      <w:rPr>
+        <w:rFonts w:ascii="Symbol" w:hAnsi="Symbol" w:hint="default"/>
+      </w:rPr>
+    </w:lvl>
+    <w:lvl w:ilvl="7" w:tplc="04090003" w:tentative="1">
+      <w:start w:val="1"/>
+      <w:numFmt w:val="bullet"/>
+      <w:lvlText w:val="o"/>
+      <w:lvlJc w:val="left"/>
+      <w:pPr>
+        <w:ind w:left="6120" w:hanging="360"/>
+      </w:pPr>
+      <w:rPr>
+        <w:rFonts w:ascii="Courier New" w:hAnsi="Courier New" w:cs="Courier New" w:hint="default"/>
+      </w:rPr>
+    </w:lvl>
+    <w:lvl w:ilvl="8" w:tplc="04090005" w:tentative="1">
+      <w:start w:val="1"/>
+      <w:numFmt w:val="bullet"/>
+      <w:lvlText w:val=""/>
+      <w:lvlJc w:val="left"/>
+      <w:pPr>
+        <w:ind w:left="6840" w:hanging="360"/>
+      </w:pPr>
+      <w:rPr>
+        <w:rFonts w:ascii="Wingdings" w:hAnsi="Wingdings" w:hint="default"/>
+      </w:rPr>
+    </w:lvl>
+  </w:abstractNum>
+  <w:abstractNum w:abstractNumId="1" w15:restartNumberingAfterBreak="0">
     <w:nsid w:val="0B5F6F78"/>
     <w:multiLevelType w:val="hybridMultilevel"/>
     <w:tmpl w:val="D57451A0"/>
@@ -3248,7 +3424,7 @@
       </w:pPr>
     </w:lvl>
   </w:abstractNum>
-  <w:abstractNum w:abstractNumId="1" w15:restartNumberingAfterBreak="0">
+  <w:abstractNum w:abstractNumId="2" w15:restartNumberingAfterBreak="0">
     <w:nsid w:val="0BAD1673"/>
     <w:multiLevelType w:val="hybridMultilevel"/>
     <w:tmpl w:val="BF1658F8"/>
@@ -3337,7 +3513,7 @@
       </w:pPr>
     </w:lvl>
   </w:abstractNum>
-  <w:abstractNum w:abstractNumId="2" w15:restartNumberingAfterBreak="0">
+  <w:abstractNum w:abstractNumId="3" w15:restartNumberingAfterBreak="0">
     <w:nsid w:val="0CA54F95"/>
     <w:multiLevelType w:val="hybridMultilevel"/>
     <w:tmpl w:val="BBB8FDA2"/>
@@ -3450,7 +3626,7 @@
       </w:rPr>
     </w:lvl>
   </w:abstractNum>
-  <w:abstractNum w:abstractNumId="3" w15:restartNumberingAfterBreak="0">
+  <w:abstractNum w:abstractNumId="4" w15:restartNumberingAfterBreak="0">
     <w:nsid w:val="14524AC5"/>
     <w:multiLevelType w:val="hybridMultilevel"/>
     <w:tmpl w:val="7A2A2074"/>
@@ -3539,7 +3715,7 @@
       </w:pPr>
     </w:lvl>
   </w:abstractNum>
-  <w:abstractNum w:abstractNumId="4" w15:restartNumberingAfterBreak="0">
+  <w:abstractNum w:abstractNumId="5" w15:restartNumberingAfterBreak="0">
     <w:nsid w:val="22136D1D"/>
     <w:multiLevelType w:val="hybridMultilevel"/>
     <w:tmpl w:val="0C486768"/>
@@ -3629,7 +3805,7 @@
       </w:pPr>
     </w:lvl>
   </w:abstractNum>
-  <w:abstractNum w:abstractNumId="5" w15:restartNumberingAfterBreak="0">
+  <w:abstractNum w:abstractNumId="6" w15:restartNumberingAfterBreak="0">
     <w:nsid w:val="262C17BD"/>
     <w:multiLevelType w:val="hybridMultilevel"/>
     <w:tmpl w:val="4FBA0676"/>
@@ -3741,7 +3917,7 @@
       </w:rPr>
     </w:lvl>
   </w:abstractNum>
-  <w:abstractNum w:abstractNumId="6" w15:restartNumberingAfterBreak="0">
+  <w:abstractNum w:abstractNumId="7" w15:restartNumberingAfterBreak="0">
     <w:nsid w:val="27662BB0"/>
     <w:multiLevelType w:val="hybridMultilevel"/>
     <w:tmpl w:val="514C4792"/>
@@ -3853,7 +4029,7 @@
       </w:rPr>
     </w:lvl>
   </w:abstractNum>
-  <w:abstractNum w:abstractNumId="7" w15:restartNumberingAfterBreak="0">
+  <w:abstractNum w:abstractNumId="8" w15:restartNumberingAfterBreak="0">
     <w:nsid w:val="28172CF9"/>
     <w:multiLevelType w:val="hybridMultilevel"/>
     <w:tmpl w:val="F866021C"/>
@@ -3965,7 +4141,7 @@
       </w:rPr>
     </w:lvl>
   </w:abstractNum>
-  <w:abstractNum w:abstractNumId="8" w15:restartNumberingAfterBreak="0">
+  <w:abstractNum w:abstractNumId="9" w15:restartNumberingAfterBreak="0">
     <w:nsid w:val="33184B2E"/>
     <w:multiLevelType w:val="hybridMultilevel"/>
     <w:tmpl w:val="C5BA034A"/>
@@ -4078,7 +4254,7 @@
       </w:rPr>
     </w:lvl>
   </w:abstractNum>
-  <w:abstractNum w:abstractNumId="9" w15:restartNumberingAfterBreak="0">
+  <w:abstractNum w:abstractNumId="10" w15:restartNumberingAfterBreak="0">
     <w:nsid w:val="36F47BC8"/>
     <w:multiLevelType w:val="multilevel"/>
     <w:tmpl w:val="1376E728"/>
@@ -4191,7 +4367,7 @@
       </w:pPr>
     </w:lvl>
   </w:abstractNum>
-  <w:abstractNum w:abstractNumId="10" w15:restartNumberingAfterBreak="0">
+  <w:abstractNum w:abstractNumId="11" w15:restartNumberingAfterBreak="0">
     <w:nsid w:val="3C3E515D"/>
     <w:multiLevelType w:val="multilevel"/>
     <w:tmpl w:val="6A5A5790"/>
@@ -4304,7 +4480,7 @@
       </w:pPr>
     </w:lvl>
   </w:abstractNum>
-  <w:abstractNum w:abstractNumId="11" w15:restartNumberingAfterBreak="0">
+  <w:abstractNum w:abstractNumId="12" w15:restartNumberingAfterBreak="0">
     <w:nsid w:val="457675CD"/>
     <w:multiLevelType w:val="hybridMultilevel"/>
     <w:tmpl w:val="E188D1FC"/>
@@ -4393,7 +4569,7 @@
       </w:pPr>
     </w:lvl>
   </w:abstractNum>
-  <w:abstractNum w:abstractNumId="12" w15:restartNumberingAfterBreak="0">
+  <w:abstractNum w:abstractNumId="13" w15:restartNumberingAfterBreak="0">
     <w:nsid w:val="4B983DAA"/>
     <w:multiLevelType w:val="multilevel"/>
     <w:tmpl w:val="CD9EA040"/>
@@ -4506,7 +4682,7 @@
       </w:pPr>
     </w:lvl>
   </w:abstractNum>
-  <w:abstractNum w:abstractNumId="13" w15:restartNumberingAfterBreak="0">
+  <w:abstractNum w:abstractNumId="14" w15:restartNumberingAfterBreak="0">
     <w:nsid w:val="4E462B56"/>
     <w:multiLevelType w:val="hybridMultilevel"/>
     <w:tmpl w:val="2BFCE080"/>
@@ -4595,7 +4771,7 @@
       </w:pPr>
     </w:lvl>
   </w:abstractNum>
-  <w:abstractNum w:abstractNumId="14" w15:restartNumberingAfterBreak="0">
+  <w:abstractNum w:abstractNumId="15" w15:restartNumberingAfterBreak="0">
     <w:nsid w:val="580D26F0"/>
     <w:multiLevelType w:val="multilevel"/>
     <w:tmpl w:val="EBB06D22"/>
@@ -4708,7 +4884,7 @@
       </w:pPr>
     </w:lvl>
   </w:abstractNum>
-  <w:abstractNum w:abstractNumId="15" w15:restartNumberingAfterBreak="0">
+  <w:abstractNum w:abstractNumId="16" w15:restartNumberingAfterBreak="0">
     <w:nsid w:val="697C0601"/>
     <w:multiLevelType w:val="hybridMultilevel"/>
     <w:tmpl w:val="E87C5AD0"/>
@@ -4820,7 +4996,7 @@
       </w:rPr>
     </w:lvl>
   </w:abstractNum>
-  <w:abstractNum w:abstractNumId="16" w15:restartNumberingAfterBreak="0">
+  <w:abstractNum w:abstractNumId="17" w15:restartNumberingAfterBreak="0">
     <w:nsid w:val="74786F53"/>
     <w:multiLevelType w:val="hybridMultilevel"/>
     <w:tmpl w:val="2C8A1CB8"/>
@@ -4909,7 +5085,7 @@
       </w:pPr>
     </w:lvl>
   </w:abstractNum>
-  <w:abstractNum w:abstractNumId="17" w15:restartNumberingAfterBreak="0">
+  <w:abstractNum w:abstractNumId="18" w15:restartNumberingAfterBreak="0">
     <w:nsid w:val="772C21D3"/>
     <w:multiLevelType w:val="hybridMultilevel"/>
     <w:tmpl w:val="0FF0C5B8"/>
@@ -5023,10 +5199,10 @@
     </w:lvl>
   </w:abstractNum>
   <w:num w:numId="1" w16cid:durableId="485900962">
-    <w:abstractNumId w:val="12"/>
+    <w:abstractNumId w:val="13"/>
   </w:num>
   <w:num w:numId="2" w16cid:durableId="482815108">
-    <w:abstractNumId w:val="14"/>
+    <w:abstractNumId w:val="15"/>
     <w:lvlOverride w:ilvl="0">
       <w:lvl w:ilvl="0">
         <w:numFmt w:val="decimal"/>
@@ -5036,7 +5212,7 @@
     </w:lvlOverride>
   </w:num>
   <w:num w:numId="3" w16cid:durableId="303505923">
-    <w:abstractNumId w:val="9"/>
+    <w:abstractNumId w:val="10"/>
     <w:lvlOverride w:ilvl="0">
       <w:lvl w:ilvl="0">
         <w:numFmt w:val="decimal"/>
@@ -5046,7 +5222,7 @@
     </w:lvlOverride>
   </w:num>
   <w:num w:numId="4" w16cid:durableId="1946689240">
-    <w:abstractNumId w:val="9"/>
+    <w:abstractNumId w:val="10"/>
     <w:lvlOverride w:ilvl="0">
       <w:lvl w:ilvl="0">
         <w:numFmt w:val="decimal"/>
@@ -5056,49 +5232,52 @@
     </w:lvlOverride>
   </w:num>
   <w:num w:numId="5" w16cid:durableId="2051031809">
-    <w:abstractNumId w:val="10"/>
+    <w:abstractNumId w:val="11"/>
   </w:num>
   <w:num w:numId="6" w16cid:durableId="1778864453">
+    <w:abstractNumId w:val="2"/>
+  </w:num>
+  <w:num w:numId="7" w16cid:durableId="1813715681">
+    <w:abstractNumId w:val="12"/>
+  </w:num>
+  <w:num w:numId="8" w16cid:durableId="2053579436">
     <w:abstractNumId w:val="1"/>
   </w:num>
-  <w:num w:numId="7" w16cid:durableId="1813715681">
-    <w:abstractNumId w:val="11"/>
+  <w:num w:numId="9" w16cid:durableId="1944221057">
+    <w:abstractNumId w:val="17"/>
   </w:num>
-  <w:num w:numId="8" w16cid:durableId="2053579436">
-    <w:abstractNumId w:val="0"/>
+  <w:num w:numId="10" w16cid:durableId="1744525632">
+    <w:abstractNumId w:val="4"/>
   </w:num>
-  <w:num w:numId="9" w16cid:durableId="1944221057">
+  <w:num w:numId="11" w16cid:durableId="1864633995">
+    <w:abstractNumId w:val="14"/>
+  </w:num>
+  <w:num w:numId="12" w16cid:durableId="744497683">
+    <w:abstractNumId w:val="5"/>
+  </w:num>
+  <w:num w:numId="13" w16cid:durableId="1368219880">
+    <w:abstractNumId w:val="18"/>
+  </w:num>
+  <w:num w:numId="14" w16cid:durableId="1383483327">
+    <w:abstractNumId w:val="9"/>
+  </w:num>
+  <w:num w:numId="15" w16cid:durableId="1024210115">
+    <w:abstractNumId w:val="8"/>
+  </w:num>
+  <w:num w:numId="16" w16cid:durableId="697201966">
+    <w:abstractNumId w:val="7"/>
+  </w:num>
+  <w:num w:numId="17" w16cid:durableId="1991321759">
+    <w:abstractNumId w:val="6"/>
+  </w:num>
+  <w:num w:numId="18" w16cid:durableId="1650593995">
     <w:abstractNumId w:val="16"/>
   </w:num>
-  <w:num w:numId="10" w16cid:durableId="1744525632">
+  <w:num w:numId="19" w16cid:durableId="254899444">
     <w:abstractNumId w:val="3"/>
   </w:num>
-  <w:num w:numId="11" w16cid:durableId="1864633995">
-    <w:abstractNumId w:val="13"/>
-  </w:num>
-  <w:num w:numId="12" w16cid:durableId="744497683">
-    <w:abstractNumId w:val="4"/>
-  </w:num>
-  <w:num w:numId="13" w16cid:durableId="1368219880">
-    <w:abstractNumId w:val="17"/>
-  </w:num>
-  <w:num w:numId="14" w16cid:durableId="1383483327">
-    <w:abstractNumId w:val="8"/>
-  </w:num>
-  <w:num w:numId="15" w16cid:durableId="1024210115">
-    <w:abstractNumId w:val="7"/>
-  </w:num>
-  <w:num w:numId="16" w16cid:durableId="697201966">
-    <w:abstractNumId w:val="6"/>
-  </w:num>
-  <w:num w:numId="17" w16cid:durableId="1991321759">
-    <w:abstractNumId w:val="5"/>
-  </w:num>
-  <w:num w:numId="18" w16cid:durableId="1650593995">
-    <w:abstractNumId w:val="15"/>
-  </w:num>
-  <w:num w:numId="19" w16cid:durableId="254899444">
-    <w:abstractNumId w:val="2"/>
+  <w:num w:numId="20" w16cid:durableId="126820190">
+    <w:abstractNumId w:val="0"/>
   </w:num>
 </w:numbering>
 </file>
@@ -5904,6 +6083,23 @@
 </file>
 
 <file path=customXml/item1.xml><?xml version="1.0" encoding="utf-8"?>
+<p:properties xmlns:p="http://schemas.microsoft.com/office/2006/metadata/properties" xmlns:xsi="http://www.w3.org/2001/XMLSchema-instance" xmlns:pc="http://schemas.microsoft.com/office/infopath/2007/PartnerControls">
+  <documentManagement>
+    <_activity xmlns="00363bb3-e74f-4104-86a2-6ab0a07f612a" xsi:nil="true"/>
+  </documentManagement>
+</p:properties>
+</file>
+
+<file path=customXml/item2.xml><?xml version="1.0" encoding="utf-8"?>
+<?mso-contentType ?>
+<FormTemplates xmlns="http://schemas.microsoft.com/sharepoint/v3/contenttype/forms">
+  <Display>DocumentLibraryForm</Display>
+  <Edit>DocumentLibraryForm</Edit>
+  <New>DocumentLibraryForm</New>
+</FormTemplates>
+</file>
+
+<file path=customXml/item3.xml><?xml version="1.0" encoding="utf-8"?>
 <ct:contentTypeSchema xmlns:ct="http://schemas.microsoft.com/office/2006/metadata/contentType" xmlns:ma="http://schemas.microsoft.com/office/2006/metadata/properties/metaAttributes" ct:_="" ma:_="" ma:contentTypeName="Document" ma:contentTypeID="0x010100D78B4DC4D3429E40BE9A34E9AF88143A" ma:contentTypeVersion="14" ma:contentTypeDescription="Create a new document." ma:contentTypeScope="" ma:versionID="7bec5fe6b3ad982bc10aebc08b96caaf">
   <xsd:schema xmlns:xsd="http://www.w3.org/2001/XMLSchema" xmlns:xs="http://www.w3.org/2001/XMLSchema" xmlns:p="http://schemas.microsoft.com/office/2006/metadata/properties" xmlns:ns3="caacfb58-780e-4416-9bbb-ed7f20a98dcc" xmlns:ns4="00363bb3-e74f-4104-86a2-6ab0a07f612a" targetNamespace="http://schemas.microsoft.com/office/2006/metadata/properties" ma:root="true" ma:fieldsID="bc609ee014305fe8974f1874c40ca94a" ns3:_="" ns4:_="">
     <xsd:import namespace="caacfb58-780e-4416-9bbb-ed7f20a98dcc"/>
@@ -6132,24 +6328,25 @@
 </ct:contentTypeSchema>
 </file>
 
-<file path=customXml/item2.xml><?xml version="1.0" encoding="utf-8"?>
-<?mso-contentType ?>
-<FormTemplates xmlns="http://schemas.microsoft.com/sharepoint/v3/contenttype/forms">
-  <Display>DocumentLibraryForm</Display>
-  <Edit>DocumentLibraryForm</Edit>
-  <New>DocumentLibraryForm</New>
-</FormTemplates>
+<file path=customXml/itemProps1.xml><?xml version="1.0" encoding="utf-8"?>
+<ds:datastoreItem xmlns:ds="http://schemas.openxmlformats.org/officeDocument/2006/customXml" ds:itemID="{B6FAEC54-C221-4039-AA31-77C720A8BC5B}">
+  <ds:schemaRefs>
+    <ds:schemaRef ds:uri="http://schemas.microsoft.com/office/2006/metadata/properties"/>
+    <ds:schemaRef ds:uri="http://schemas.microsoft.com/office/infopath/2007/PartnerControls"/>
+    <ds:schemaRef ds:uri="00363bb3-e74f-4104-86a2-6ab0a07f612a"/>
+  </ds:schemaRefs>
+</ds:datastoreItem>
 </file>
 
-<file path=customXml/item3.xml><?xml version="1.0" encoding="utf-8"?>
-<p:properties xmlns:p="http://schemas.microsoft.com/office/2006/metadata/properties" xmlns:xsi="http://www.w3.org/2001/XMLSchema-instance" xmlns:pc="http://schemas.microsoft.com/office/infopath/2007/PartnerControls">
-  <documentManagement>
-    <_activity xmlns="00363bb3-e74f-4104-86a2-6ab0a07f612a" xsi:nil="true"/>
-  </documentManagement>
-</p:properties>
+<file path=customXml/itemProps2.xml><?xml version="1.0" encoding="utf-8"?>
+<ds:datastoreItem xmlns:ds="http://schemas.openxmlformats.org/officeDocument/2006/customXml" ds:itemID="{90EED284-4EA7-4162-BB18-2B3B5BDA0226}">
+  <ds:schemaRefs>
+    <ds:schemaRef ds:uri="http://schemas.microsoft.com/sharepoint/v3/contenttype/forms"/>
+  </ds:schemaRefs>
+</ds:datastoreItem>
 </file>
 
-<file path=customXml/itemProps1.xml><?xml version="1.0" encoding="utf-8"?>
+<file path=customXml/itemProps3.xml><?xml version="1.0" encoding="utf-8"?>
 <ds:datastoreItem xmlns:ds="http://schemas.openxmlformats.org/officeDocument/2006/customXml" ds:itemID="{ECDC854E-8A09-4BF7-8744-AAFAB04DB032}">
   <ds:schemaRefs>
     <ds:schemaRef ds:uri="http://schemas.microsoft.com/office/2006/metadata/contentType"/>
@@ -6166,22 +6363,4 @@
     <ds:schemaRef ds:uri="http://schemas.microsoft.com/internal/obd"/>
   </ds:schemaRefs>
 </ds:datastoreItem>
-</file>
-
-<file path=customXml/itemProps2.xml><?xml version="1.0" encoding="utf-8"?>
-<ds:datastoreItem xmlns:ds="http://schemas.openxmlformats.org/officeDocument/2006/customXml" ds:itemID="{90EED284-4EA7-4162-BB18-2B3B5BDA0226}">
-  <ds:schemaRefs>
-    <ds:schemaRef ds:uri="http://schemas.microsoft.com/sharepoint/v3/contenttype/forms"/>
-  </ds:schemaRefs>
-</ds:datastoreItem>
-</file>
-
-<file path=customXml/itemProps3.xml><?xml version="1.0" encoding="utf-8"?>
-<ds:datastoreItem xmlns:ds="http://schemas.openxmlformats.org/officeDocument/2006/customXml" ds:itemID="{B6FAEC54-C221-4039-AA31-77C720A8BC5B}">
-  <ds:schemaRefs>
-    <ds:schemaRef ds:uri="http://schemas.microsoft.com/office/2006/metadata/properties"/>
-    <ds:schemaRef ds:uri="http://schemas.microsoft.com/office/infopath/2007/PartnerControls"/>
-    <ds:schemaRef ds:uri="00363bb3-e74f-4104-86a2-6ab0a07f612a"/>
-  </ds:schemaRefs>
-</ds:datastoreItem>
 </file>
</xml_diff>

<commit_message>
updated: documentation/projman/Implementation Plan (Incomplete).docx
</commit_message>
<xml_diff>
--- a/documentation/projman/Implementation Plan (Incomplete).docx
+++ b/documentation/projman/Implementation Plan (Incomplete).docx
@@ -423,27 +423,7 @@
           <w:szCs w:val="24"/>
           <w:lang w:eastAsia="en-PH"/>
         </w:rPr>
-        <w:t xml:space="preserve"> </w:t>
-      </w:r>
-      <w:proofErr w:type="gramStart"/>
-      <w:r>
-        <w:rPr>
-          <w:rFonts w:ascii="Times New Roman" w:hAnsi="Times New Roman" w:cs="Times New Roman"/>
-          <w:sz w:val="24"/>
-          <w:szCs w:val="24"/>
-          <w:lang w:eastAsia="en-PH"/>
-        </w:rPr>
-        <w:t>In order to</w:t>
-      </w:r>
-      <w:proofErr w:type="gramEnd"/>
-      <w:r>
-        <w:rPr>
-          <w:rFonts w:ascii="Times New Roman" w:hAnsi="Times New Roman" w:cs="Times New Roman"/>
-          <w:sz w:val="24"/>
-          <w:szCs w:val="24"/>
-          <w:lang w:eastAsia="en-PH"/>
-        </w:rPr>
-        <w:t xml:space="preserve"> determine and address any quality issues which may arise, the plan will lay down a detailed set of procedures.</w:t>
+        <w:t xml:space="preserve"> In order to determine and address any quality issues which may arise, the plan will lay down a detailed set of procedures.</w:t>
       </w:r>
     </w:p>
     <w:p>
@@ -1909,27 +1889,7 @@
           <w:szCs w:val="24"/>
           <w:lang w:eastAsia="en-PH"/>
         </w:rPr>
-        <w:t xml:space="preserve">The project team will adhere </w:t>
-      </w:r>
-      <w:proofErr w:type="gramStart"/>
-      <w:r>
-        <w:rPr>
-          <w:rFonts w:ascii="Times New Roman" w:hAnsi="Times New Roman" w:cs="Times New Roman"/>
-          <w:sz w:val="24"/>
-          <w:szCs w:val="24"/>
-          <w:lang w:eastAsia="en-PH"/>
-        </w:rPr>
-        <w:t>to</w:t>
-      </w:r>
-      <w:proofErr w:type="gramEnd"/>
-      <w:r>
-        <w:rPr>
-          <w:rFonts w:ascii="Times New Roman" w:hAnsi="Times New Roman" w:cs="Times New Roman"/>
-          <w:sz w:val="24"/>
-          <w:szCs w:val="24"/>
-          <w:lang w:eastAsia="en-PH"/>
-        </w:rPr>
-        <w:t xml:space="preserve"> and the outcomes of the Quality Control procedure will be preserved and used to monitor the activities or progress of the system. </w:t>
+        <w:t>The project team will adhere to and the outcomes of the Quality Control procedure will be preserved and used to monitor the activities or progress of the system. </w:t>
       </w:r>
     </w:p>
     <w:p>
@@ -2162,7 +2122,6 @@
         <w:t xml:space="preserve">operational challenges or interruptions that they encounter. This precise and systematic approach enables the transfer of knowledge, resources, and responsibility to the business company, thereby reducing all possible technical </w:t>
       </w:r>
       <w:proofErr w:type="spellStart"/>
-      <w:proofErr w:type="gramStart"/>
       <w:r>
         <w:rPr>
           <w:rFonts w:ascii="Times New Roman" w:hAnsi="Times New Roman" w:cs="Times New Roman"/>
@@ -2181,7 +2140,6 @@
         <w:t>The</w:t>
       </w:r>
       <w:proofErr w:type="spellEnd"/>
-      <w:proofErr w:type="gramEnd"/>
       <w:r>
         <w:rPr>
           <w:rFonts w:ascii="Times New Roman" w:hAnsi="Times New Roman" w:cs="Times New Roman"/>
@@ -2384,25 +2342,7 @@
           <w:sz w:val="24"/>
           <w:szCs w:val="24"/>
         </w:rPr>
-        <w:t xml:space="preserve"> </w:t>
-      </w:r>
-      <w:proofErr w:type="gramStart"/>
-      <w:r>
-        <w:rPr>
-          <w:rFonts w:ascii="Times New Roman" w:hAnsi="Times New Roman" w:cs="Times New Roman"/>
-          <w:sz w:val="24"/>
-          <w:szCs w:val="24"/>
-        </w:rPr>
-        <w:t>In order to</w:t>
-      </w:r>
-      <w:proofErr w:type="gramEnd"/>
-      <w:r>
-        <w:rPr>
-          <w:rFonts w:ascii="Times New Roman" w:hAnsi="Times New Roman" w:cs="Times New Roman"/>
-          <w:sz w:val="24"/>
-          <w:szCs w:val="24"/>
-        </w:rPr>
-        <w:t xml:space="preserve"> establish the transition, and run efficiently, the team planned to test to determine if there are </w:t>
+        <w:t xml:space="preserve"> In order to establish the transition, and run efficiently, the team planned to test to determine if there are </w:t>
       </w:r>
       <w:r>
         <w:rPr>
@@ -2570,20 +2510,6 @@
           <w:rFonts w:ascii="Times New Roman" w:hAnsi="Times New Roman" w:cs="Times New Roman"/>
         </w:rPr>
       </w:pPr>
-    </w:p>
-    <w:p>
-      <w:pPr>
-        <w:ind w:firstLine="720"/>
-        <w:rPr>
-          <w:rFonts w:ascii="Times New Roman" w:hAnsi="Times New Roman" w:cs="Times New Roman"/>
-        </w:rPr>
-      </w:pPr>
-      <w:r>
-        <w:rPr>
-          <w:rFonts w:ascii="Times New Roman" w:hAnsi="Times New Roman" w:cs="Times New Roman"/>
-        </w:rPr>
-        <w:t>User Manua</w:t>
-      </w:r>
     </w:p>
     <w:p>
       <w:pPr>
@@ -6083,23 +6009,6 @@
 </file>
 
 <file path=customXml/item1.xml><?xml version="1.0" encoding="utf-8"?>
-<p:properties xmlns:p="http://schemas.microsoft.com/office/2006/metadata/properties" xmlns:xsi="http://www.w3.org/2001/XMLSchema-instance" xmlns:pc="http://schemas.microsoft.com/office/infopath/2007/PartnerControls">
-  <documentManagement>
-    <_activity xmlns="00363bb3-e74f-4104-86a2-6ab0a07f612a" xsi:nil="true"/>
-  </documentManagement>
-</p:properties>
-</file>
-
-<file path=customXml/item2.xml><?xml version="1.0" encoding="utf-8"?>
-<?mso-contentType ?>
-<FormTemplates xmlns="http://schemas.microsoft.com/sharepoint/v3/contenttype/forms">
-  <Display>DocumentLibraryForm</Display>
-  <Edit>DocumentLibraryForm</Edit>
-  <New>DocumentLibraryForm</New>
-</FormTemplates>
-</file>
-
-<file path=customXml/item3.xml><?xml version="1.0" encoding="utf-8"?>
 <ct:contentTypeSchema xmlns:ct="http://schemas.microsoft.com/office/2006/metadata/contentType" xmlns:ma="http://schemas.microsoft.com/office/2006/metadata/properties/metaAttributes" ct:_="" ma:_="" ma:contentTypeName="Document" ma:contentTypeID="0x010100D78B4DC4D3429E40BE9A34E9AF88143A" ma:contentTypeVersion="14" ma:contentTypeDescription="Create a new document." ma:contentTypeScope="" ma:versionID="7bec5fe6b3ad982bc10aebc08b96caaf">
   <xsd:schema xmlns:xsd="http://www.w3.org/2001/XMLSchema" xmlns:xs="http://www.w3.org/2001/XMLSchema" xmlns:p="http://schemas.microsoft.com/office/2006/metadata/properties" xmlns:ns3="caacfb58-780e-4416-9bbb-ed7f20a98dcc" xmlns:ns4="00363bb3-e74f-4104-86a2-6ab0a07f612a" targetNamespace="http://schemas.microsoft.com/office/2006/metadata/properties" ma:root="true" ma:fieldsID="bc609ee014305fe8974f1874c40ca94a" ns3:_="" ns4:_="">
     <xsd:import namespace="caacfb58-780e-4416-9bbb-ed7f20a98dcc"/>
@@ -6328,25 +6237,24 @@
 </ct:contentTypeSchema>
 </file>
 
-<file path=customXml/itemProps1.xml><?xml version="1.0" encoding="utf-8"?>
-<ds:datastoreItem xmlns:ds="http://schemas.openxmlformats.org/officeDocument/2006/customXml" ds:itemID="{B6FAEC54-C221-4039-AA31-77C720A8BC5B}">
-  <ds:schemaRefs>
-    <ds:schemaRef ds:uri="http://schemas.microsoft.com/office/2006/metadata/properties"/>
-    <ds:schemaRef ds:uri="http://schemas.microsoft.com/office/infopath/2007/PartnerControls"/>
-    <ds:schemaRef ds:uri="00363bb3-e74f-4104-86a2-6ab0a07f612a"/>
-  </ds:schemaRefs>
-</ds:datastoreItem>
+<file path=customXml/item2.xml><?xml version="1.0" encoding="utf-8"?>
+<?mso-contentType ?>
+<FormTemplates xmlns="http://schemas.microsoft.com/sharepoint/v3/contenttype/forms">
+  <Display>DocumentLibraryForm</Display>
+  <Edit>DocumentLibraryForm</Edit>
+  <New>DocumentLibraryForm</New>
+</FormTemplates>
 </file>
 
-<file path=customXml/itemProps2.xml><?xml version="1.0" encoding="utf-8"?>
-<ds:datastoreItem xmlns:ds="http://schemas.openxmlformats.org/officeDocument/2006/customXml" ds:itemID="{90EED284-4EA7-4162-BB18-2B3B5BDA0226}">
-  <ds:schemaRefs>
-    <ds:schemaRef ds:uri="http://schemas.microsoft.com/sharepoint/v3/contenttype/forms"/>
-  </ds:schemaRefs>
-</ds:datastoreItem>
+<file path=customXml/item3.xml><?xml version="1.0" encoding="utf-8"?>
+<p:properties xmlns:p="http://schemas.microsoft.com/office/2006/metadata/properties" xmlns:xsi="http://www.w3.org/2001/XMLSchema-instance" xmlns:pc="http://schemas.microsoft.com/office/infopath/2007/PartnerControls">
+  <documentManagement>
+    <_activity xmlns="00363bb3-e74f-4104-86a2-6ab0a07f612a" xsi:nil="true"/>
+  </documentManagement>
+</p:properties>
 </file>
 
-<file path=customXml/itemProps3.xml><?xml version="1.0" encoding="utf-8"?>
+<file path=customXml/itemProps1.xml><?xml version="1.0" encoding="utf-8"?>
 <ds:datastoreItem xmlns:ds="http://schemas.openxmlformats.org/officeDocument/2006/customXml" ds:itemID="{ECDC854E-8A09-4BF7-8744-AAFAB04DB032}">
   <ds:schemaRefs>
     <ds:schemaRef ds:uri="http://schemas.microsoft.com/office/2006/metadata/contentType"/>
@@ -6363,4 +6271,22 @@
     <ds:schemaRef ds:uri="http://schemas.microsoft.com/internal/obd"/>
   </ds:schemaRefs>
 </ds:datastoreItem>
+</file>
+
+<file path=customXml/itemProps2.xml><?xml version="1.0" encoding="utf-8"?>
+<ds:datastoreItem xmlns:ds="http://schemas.openxmlformats.org/officeDocument/2006/customXml" ds:itemID="{90EED284-4EA7-4162-BB18-2B3B5BDA0226}">
+  <ds:schemaRefs>
+    <ds:schemaRef ds:uri="http://schemas.microsoft.com/sharepoint/v3/contenttype/forms"/>
+  </ds:schemaRefs>
+</ds:datastoreItem>
+</file>
+
+<file path=customXml/itemProps3.xml><?xml version="1.0" encoding="utf-8"?>
+<ds:datastoreItem xmlns:ds="http://schemas.openxmlformats.org/officeDocument/2006/customXml" ds:itemID="{B6FAEC54-C221-4039-AA31-77C720A8BC5B}">
+  <ds:schemaRefs>
+    <ds:schemaRef ds:uri="http://schemas.microsoft.com/office/2006/metadata/properties"/>
+    <ds:schemaRef ds:uri="http://schemas.microsoft.com/office/infopath/2007/PartnerControls"/>
+    <ds:schemaRef ds:uri="00363bb3-e74f-4104-86a2-6ab0a07f612a"/>
+  </ds:schemaRefs>
+</ds:datastoreItem>
 </file>
</xml_diff>